<commit_message>
Added new PDF Files
Added new PDF Files
</commit_message>
<xml_diff>
--- a/JavaProg/Activity1/Section1.2.docx
+++ b/JavaProg/Activity1/Section1.2.docx
@@ -151,6 +151,8 @@
         <w:ind w:left="1800" w:firstLine="360"/>
         <w:rPr>
           <w:rFonts w:ascii="Consolas" w:hAnsi="Consolas" w:cs="Consolas"/>
+          <w:b/>
+          <w:color w:val="FF0000"/>
           <w:sz w:val="20"/>
           <w:szCs w:val="20"/>
         </w:rPr>
@@ -162,7 +164,7 @@
           <w:rFonts w:ascii="Consolas" w:hAnsi="Consolas" w:cs="Consolas"/>
           <w:b/>
           <w:bCs/>
-          <w:color w:val="7F0055"/>
+          <w:color w:val="FF0000"/>
           <w:sz w:val="20"/>
           <w:szCs w:val="20"/>
         </w:rPr>
@@ -173,36 +175,19 @@
       <w:r>
         <w:rPr>
           <w:rFonts w:ascii="Consolas" w:hAnsi="Consolas" w:cs="Consolas"/>
-          <w:color w:val="000000"/>
-          <w:sz w:val="20"/>
-          <w:szCs w:val="20"/>
-        </w:rPr>
-        <w:t xml:space="preserve"> </w:t>
-      </w:r>
-      <w:r>
-        <w:rPr>
-          <w:rFonts w:ascii="Consolas" w:hAnsi="Consolas" w:cs="Consolas"/>
-          <w:color w:val="6A3E3E"/>
-          <w:sz w:val="20"/>
-          <w:szCs w:val="20"/>
-        </w:rPr>
-        <w:t>a</w:t>
-      </w:r>
-      <w:r>
-        <w:rPr>
-          <w:rFonts w:ascii="Consolas" w:hAnsi="Consolas" w:cs="Consolas"/>
-          <w:color w:val="000000"/>
-          <w:sz w:val="20"/>
-          <w:szCs w:val="20"/>
-        </w:rPr>
-        <w:t xml:space="preserve"> = </w:t>
+          <w:b/>
+          <w:color w:val="FF0000"/>
+          <w:sz w:val="20"/>
+          <w:szCs w:val="20"/>
+        </w:rPr>
+        <w:t xml:space="preserve"> a = </w:t>
       </w:r>
       <w:r>
         <w:rPr>
           <w:rFonts w:ascii="Consolas" w:hAnsi="Consolas" w:cs="Consolas"/>
           <w:b/>
           <w:bCs/>
-          <w:color w:val="7F0055"/>
+          <w:color w:val="FF0000"/>
           <w:sz w:val="20"/>
           <w:szCs w:val="20"/>
         </w:rPr>
@@ -211,7 +196,8 @@
       <w:r>
         <w:rPr>
           <w:rFonts w:ascii="Consolas" w:hAnsi="Consolas" w:cs="Consolas"/>
-          <w:color w:val="000000"/>
+          <w:b/>
+          <w:color w:val="FF0000"/>
           <w:sz w:val="20"/>
           <w:szCs w:val="20"/>
         </w:rPr>
@@ -228,6 +214,8 @@
         <w:ind w:left="1440" w:firstLine="720"/>
         <w:rPr>
           <w:rFonts w:ascii="Consolas" w:hAnsi="Consolas" w:cs="Consolas"/>
+          <w:b/>
+          <w:color w:val="FF0000"/>
           <w:sz w:val="20"/>
           <w:szCs w:val="20"/>
         </w:rPr>
@@ -239,7 +227,7 @@
           <w:rFonts w:ascii="Consolas" w:hAnsi="Consolas" w:cs="Consolas"/>
           <w:b/>
           <w:bCs/>
-          <w:color w:val="7F0055"/>
+          <w:color w:val="FF0000"/>
           <w:sz w:val="20"/>
           <w:szCs w:val="20"/>
         </w:rPr>
@@ -250,36 +238,19 @@
       <w:r>
         <w:rPr>
           <w:rFonts w:ascii="Consolas" w:hAnsi="Consolas" w:cs="Consolas"/>
-          <w:color w:val="000000"/>
-          <w:sz w:val="20"/>
-          <w:szCs w:val="20"/>
-        </w:rPr>
-        <w:t xml:space="preserve"> </w:t>
-      </w:r>
-      <w:r>
-        <w:rPr>
-          <w:rFonts w:ascii="Consolas" w:hAnsi="Consolas" w:cs="Consolas"/>
-          <w:color w:val="6A3E3E"/>
-          <w:sz w:val="20"/>
-          <w:szCs w:val="20"/>
-        </w:rPr>
-        <w:t>b</w:t>
-      </w:r>
-      <w:r>
-        <w:rPr>
-          <w:rFonts w:ascii="Consolas" w:hAnsi="Consolas" w:cs="Consolas"/>
-          <w:color w:val="000000"/>
-          <w:sz w:val="20"/>
-          <w:szCs w:val="20"/>
-        </w:rPr>
-        <w:t xml:space="preserve"> = </w:t>
+          <w:b/>
+          <w:color w:val="FF0000"/>
+          <w:sz w:val="20"/>
+          <w:szCs w:val="20"/>
+        </w:rPr>
+        <w:t xml:space="preserve"> b = </w:t>
       </w:r>
       <w:r>
         <w:rPr>
           <w:rFonts w:ascii="Consolas" w:hAnsi="Consolas" w:cs="Consolas"/>
           <w:b/>
           <w:bCs/>
-          <w:color w:val="7F0055"/>
+          <w:color w:val="FF0000"/>
           <w:sz w:val="20"/>
           <w:szCs w:val="20"/>
         </w:rPr>
@@ -288,7 +259,8 @@
       <w:r>
         <w:rPr>
           <w:rFonts w:ascii="Consolas" w:hAnsi="Consolas" w:cs="Consolas"/>
-          <w:color w:val="000000"/>
+          <w:b/>
+          <w:color w:val="FF0000"/>
           <w:sz w:val="20"/>
           <w:szCs w:val="20"/>
         </w:rPr>
@@ -306,7 +278,7 @@
           <w:rFonts w:ascii="Consolas" w:hAnsi="Consolas" w:cs="Consolas"/>
           <w:b/>
           <w:bCs/>
-          <w:color w:val="7F0055"/>
+          <w:color w:val="FF0000"/>
           <w:sz w:val="20"/>
           <w:szCs w:val="20"/>
         </w:rPr>
@@ -321,6 +293,8 @@
         <w:ind w:left="1800" w:firstLine="360"/>
         <w:rPr>
           <w:rFonts w:ascii="Consolas" w:hAnsi="Consolas" w:cs="Consolas"/>
+          <w:b/>
+          <w:color w:val="FF0000"/>
           <w:sz w:val="20"/>
           <w:szCs w:val="20"/>
         </w:rPr>
@@ -332,7 +306,7 @@
           <w:rFonts w:ascii="Consolas" w:hAnsi="Consolas" w:cs="Consolas"/>
           <w:b/>
           <w:bCs/>
-          <w:color w:val="7F0055"/>
+          <w:color w:val="FF0000"/>
           <w:sz w:val="20"/>
           <w:szCs w:val="20"/>
         </w:rPr>
@@ -343,36 +317,19 @@
       <w:r>
         <w:rPr>
           <w:rFonts w:ascii="Consolas" w:hAnsi="Consolas" w:cs="Consolas"/>
-          <w:color w:val="000000"/>
-          <w:sz w:val="20"/>
-          <w:szCs w:val="20"/>
-        </w:rPr>
-        <w:t xml:space="preserve"> </w:t>
-      </w:r>
-      <w:r>
-        <w:rPr>
-          <w:rFonts w:ascii="Consolas" w:hAnsi="Consolas" w:cs="Consolas"/>
-          <w:color w:val="6A3E3E"/>
-          <w:sz w:val="20"/>
-          <w:szCs w:val="20"/>
-        </w:rPr>
-        <w:t>a</w:t>
-      </w:r>
-      <w:r>
-        <w:rPr>
-          <w:rFonts w:ascii="Consolas" w:hAnsi="Consolas" w:cs="Consolas"/>
-          <w:color w:val="000000"/>
-          <w:sz w:val="20"/>
-          <w:szCs w:val="20"/>
-        </w:rPr>
-        <w:t xml:space="preserve"> = </w:t>
+          <w:b/>
+          <w:color w:val="FF0000"/>
+          <w:sz w:val="20"/>
+          <w:szCs w:val="20"/>
+        </w:rPr>
+        <w:t xml:space="preserve"> a = </w:t>
       </w:r>
       <w:r>
         <w:rPr>
           <w:rFonts w:ascii="Consolas" w:hAnsi="Consolas" w:cs="Consolas"/>
           <w:b/>
           <w:bCs/>
-          <w:color w:val="7F0055"/>
+          <w:color w:val="FF0000"/>
           <w:sz w:val="20"/>
           <w:szCs w:val="20"/>
         </w:rPr>
@@ -381,7 +338,8 @@
       <w:r>
         <w:rPr>
           <w:rFonts w:ascii="Consolas" w:hAnsi="Consolas" w:cs="Consolas"/>
-          <w:color w:val="000000"/>
+          <w:b/>
+          <w:color w:val="FF0000"/>
           <w:sz w:val="20"/>
           <w:szCs w:val="20"/>
         </w:rPr>
@@ -397,7 +355,8 @@
         <w:ind w:left="1800" w:firstLine="360"/>
         <w:rPr>
           <w:rFonts w:ascii="Consolas" w:hAnsi="Consolas" w:cs="Consolas"/>
-          <w:color w:val="000000"/>
+          <w:b/>
+          <w:color w:val="FF0000"/>
           <w:sz w:val="20"/>
           <w:szCs w:val="20"/>
         </w:rPr>
@@ -409,7 +368,7 @@
           <w:rFonts w:ascii="Consolas" w:hAnsi="Consolas" w:cs="Consolas"/>
           <w:b/>
           <w:bCs/>
-          <w:color w:val="7F0055"/>
+          <w:color w:val="FF0000"/>
           <w:sz w:val="20"/>
           <w:szCs w:val="20"/>
         </w:rPr>
@@ -420,36 +379,19 @@
       <w:r>
         <w:rPr>
           <w:rFonts w:ascii="Consolas" w:hAnsi="Consolas" w:cs="Consolas"/>
-          <w:color w:val="000000"/>
-          <w:sz w:val="20"/>
-          <w:szCs w:val="20"/>
-        </w:rPr>
-        <w:t xml:space="preserve"> </w:t>
-      </w:r>
-      <w:r>
-        <w:rPr>
-          <w:rFonts w:ascii="Consolas" w:hAnsi="Consolas" w:cs="Consolas"/>
-          <w:color w:val="6A3E3E"/>
-          <w:sz w:val="20"/>
-          <w:szCs w:val="20"/>
-        </w:rPr>
-        <w:t>b</w:t>
-      </w:r>
-      <w:r>
-        <w:rPr>
-          <w:rFonts w:ascii="Consolas" w:hAnsi="Consolas" w:cs="Consolas"/>
-          <w:color w:val="000000"/>
-          <w:sz w:val="20"/>
-          <w:szCs w:val="20"/>
-        </w:rPr>
-        <w:t xml:space="preserve"> = </w:t>
+          <w:b/>
+          <w:color w:val="FF0000"/>
+          <w:sz w:val="20"/>
+          <w:szCs w:val="20"/>
+        </w:rPr>
+        <w:t xml:space="preserve"> b = </w:t>
       </w:r>
       <w:r>
         <w:rPr>
           <w:rFonts w:ascii="Consolas" w:hAnsi="Consolas" w:cs="Consolas"/>
           <w:b/>
           <w:bCs/>
-          <w:color w:val="7F0055"/>
+          <w:color w:val="FF0000"/>
           <w:sz w:val="20"/>
           <w:szCs w:val="20"/>
         </w:rPr>
@@ -458,7 +400,8 @@
       <w:r>
         <w:rPr>
           <w:rFonts w:ascii="Consolas" w:hAnsi="Consolas" w:cs="Consolas"/>
-          <w:color w:val="000000"/>
+          <w:b/>
+          <w:color w:val="FF0000"/>
           <w:sz w:val="20"/>
           <w:szCs w:val="20"/>
         </w:rPr>
@@ -474,6 +417,8 @@
         <w:ind w:left="1800" w:firstLine="360"/>
         <w:rPr>
           <w:rFonts w:ascii="Consolas" w:hAnsi="Consolas" w:cs="Consolas"/>
+          <w:b/>
+          <w:color w:val="FF0000"/>
           <w:sz w:val="20"/>
           <w:szCs w:val="20"/>
         </w:rPr>
@@ -488,7 +433,8 @@
         <w:ind w:left="1440" w:firstLine="720"/>
         <w:rPr>
           <w:rFonts w:ascii="Consolas" w:hAnsi="Consolas" w:cs="Consolas"/>
-          <w:color w:val="000000"/>
+          <w:b/>
+          <w:color w:val="FF0000"/>
           <w:sz w:val="20"/>
           <w:szCs w:val="20"/>
         </w:rPr>
@@ -500,7 +446,7 @@
           <w:rFonts w:ascii="Consolas" w:hAnsi="Consolas" w:cs="Consolas"/>
           <w:b/>
           <w:bCs/>
-          <w:color w:val="7F0055"/>
+          <w:color w:val="FF0000"/>
           <w:sz w:val="20"/>
           <w:szCs w:val="20"/>
         </w:rPr>
@@ -511,36 +457,19 @@
       <w:r>
         <w:rPr>
           <w:rFonts w:ascii="Consolas" w:hAnsi="Consolas" w:cs="Consolas"/>
-          <w:color w:val="000000"/>
-          <w:sz w:val="20"/>
-          <w:szCs w:val="20"/>
-        </w:rPr>
-        <w:t xml:space="preserve"> </w:t>
-      </w:r>
-      <w:r>
-        <w:rPr>
-          <w:rFonts w:ascii="Consolas" w:hAnsi="Consolas" w:cs="Consolas"/>
-          <w:color w:val="6A3E3E"/>
-          <w:sz w:val="20"/>
-          <w:szCs w:val="20"/>
-        </w:rPr>
-        <w:t>a</w:t>
-      </w:r>
-      <w:r>
-        <w:rPr>
-          <w:rFonts w:ascii="Consolas" w:hAnsi="Consolas" w:cs="Consolas"/>
-          <w:color w:val="000000"/>
-          <w:sz w:val="20"/>
-          <w:szCs w:val="20"/>
-        </w:rPr>
-        <w:t xml:space="preserve"> = </w:t>
+          <w:b/>
+          <w:color w:val="FF0000"/>
+          <w:sz w:val="20"/>
+          <w:szCs w:val="20"/>
+        </w:rPr>
+        <w:t xml:space="preserve"> a = </w:t>
       </w:r>
       <w:r>
         <w:rPr>
           <w:rFonts w:ascii="Consolas" w:hAnsi="Consolas" w:cs="Consolas"/>
           <w:b/>
           <w:bCs/>
-          <w:color w:val="7F0055"/>
+          <w:color w:val="FF0000"/>
           <w:sz w:val="20"/>
           <w:szCs w:val="20"/>
         </w:rPr>
@@ -549,13 +478,13 @@
       <w:r>
         <w:rPr>
           <w:rFonts w:ascii="Consolas" w:hAnsi="Consolas" w:cs="Consolas"/>
-          <w:color w:val="000000"/>
+          <w:b/>
+          <w:color w:val="FF0000"/>
           <w:sz w:val="20"/>
           <w:szCs w:val="20"/>
         </w:rPr>
         <w:t>;</w:t>
       </w:r>
-      <w:proofErr w:type="spellStart"/>
     </w:p>
     <w:p>
       <w:pPr>
@@ -566,18 +495,20 @@
         <w:ind w:left="1440" w:firstLine="720"/>
         <w:rPr>
           <w:rFonts w:ascii="Consolas" w:hAnsi="Consolas" w:cs="Consolas"/>
-          <w:color w:val="000000"/>
-          <w:sz w:val="20"/>
-          <w:szCs w:val="20"/>
-        </w:rPr>
-      </w:pPr>
+          <w:b/>
+          <w:color w:val="FF0000"/>
+          <w:sz w:val="20"/>
+          <w:szCs w:val="20"/>
+        </w:rPr>
+      </w:pPr>
+      <w:proofErr w:type="spellStart"/>
       <w:proofErr w:type="gramStart"/>
       <w:r>
         <w:rPr>
           <w:rFonts w:ascii="Consolas" w:hAnsi="Consolas" w:cs="Consolas"/>
           <w:b/>
           <w:bCs/>
-          <w:color w:val="7F0055"/>
+          <w:color w:val="FF0000"/>
           <w:sz w:val="20"/>
           <w:szCs w:val="20"/>
         </w:rPr>
@@ -588,36 +519,19 @@
       <w:r>
         <w:rPr>
           <w:rFonts w:ascii="Consolas" w:hAnsi="Consolas" w:cs="Consolas"/>
-          <w:color w:val="000000"/>
-          <w:sz w:val="20"/>
-          <w:szCs w:val="20"/>
-        </w:rPr>
-        <w:t xml:space="preserve"> </w:t>
-      </w:r>
-      <w:r>
-        <w:rPr>
-          <w:rFonts w:ascii="Consolas" w:hAnsi="Consolas" w:cs="Consolas"/>
-          <w:color w:val="6A3E3E"/>
-          <w:sz w:val="20"/>
-          <w:szCs w:val="20"/>
-        </w:rPr>
-        <w:t>b</w:t>
-      </w:r>
-      <w:r>
-        <w:rPr>
-          <w:rFonts w:ascii="Consolas" w:hAnsi="Consolas" w:cs="Consolas"/>
-          <w:color w:val="000000"/>
-          <w:sz w:val="20"/>
-          <w:szCs w:val="20"/>
-        </w:rPr>
-        <w:t xml:space="preserve"> = </w:t>
+          <w:b/>
+          <w:color w:val="FF0000"/>
+          <w:sz w:val="20"/>
+          <w:szCs w:val="20"/>
+        </w:rPr>
+        <w:t xml:space="preserve"> b = </w:t>
       </w:r>
       <w:r>
         <w:rPr>
           <w:rFonts w:ascii="Consolas" w:hAnsi="Consolas" w:cs="Consolas"/>
           <w:b/>
           <w:bCs/>
-          <w:color w:val="7F0055"/>
+          <w:color w:val="FF0000"/>
           <w:sz w:val="20"/>
           <w:szCs w:val="20"/>
         </w:rPr>
@@ -626,7 +540,8 @@
       <w:r>
         <w:rPr>
           <w:rFonts w:ascii="Consolas" w:hAnsi="Consolas" w:cs="Consolas"/>
-          <w:color w:val="000000"/>
+          <w:b/>
+          <w:color w:val="FF0000"/>
           <w:sz w:val="20"/>
           <w:szCs w:val="20"/>
         </w:rPr>
@@ -641,15 +556,17 @@
         <w:spacing w:after="0" w:line="240" w:lineRule="auto"/>
         <w:rPr>
           <w:rFonts w:ascii="Consolas" w:hAnsi="Consolas" w:cs="Consolas"/>
-          <w:color w:val="000000"/>
-          <w:sz w:val="20"/>
-          <w:szCs w:val="20"/>
-        </w:rPr>
-      </w:pPr>
-      <w:r>
-        <w:rPr>
-          <w:rFonts w:ascii="Consolas" w:hAnsi="Consolas" w:cs="Consolas"/>
-          <w:color w:val="000000"/>
+          <w:b/>
+          <w:color w:val="FF0000"/>
+          <w:sz w:val="20"/>
+          <w:szCs w:val="20"/>
+        </w:rPr>
+      </w:pPr>
+      <w:r>
+        <w:rPr>
+          <w:rFonts w:ascii="Consolas" w:hAnsi="Consolas" w:cs="Consolas"/>
+          <w:b/>
+          <w:color w:val="FF0000"/>
           <w:sz w:val="20"/>
           <w:szCs w:val="20"/>
         </w:rPr>
@@ -658,7 +575,8 @@
       <w:r>
         <w:rPr>
           <w:rFonts w:ascii="Consolas" w:hAnsi="Consolas" w:cs="Consolas"/>
-          <w:color w:val="000000"/>
+          <w:b/>
+          <w:color w:val="FF0000"/>
           <w:sz w:val="20"/>
           <w:szCs w:val="20"/>
         </w:rPr>
@@ -667,7 +585,8 @@
       <w:r>
         <w:rPr>
           <w:rFonts w:ascii="Consolas" w:hAnsi="Consolas" w:cs="Consolas"/>
-          <w:color w:val="000000"/>
+          <w:b/>
+          <w:color w:val="FF0000"/>
           <w:sz w:val="20"/>
           <w:szCs w:val="20"/>
         </w:rPr>
@@ -683,6 +602,8 @@
         <w:ind w:left="2160"/>
         <w:rPr>
           <w:rFonts w:ascii="Consolas" w:hAnsi="Consolas" w:cs="Consolas"/>
+          <w:b/>
+          <w:color w:val="FF0000"/>
           <w:sz w:val="20"/>
           <w:szCs w:val="20"/>
         </w:rPr>
@@ -694,7 +615,7 @@
           <w:rFonts w:ascii="Consolas" w:hAnsi="Consolas" w:cs="Consolas"/>
           <w:b/>
           <w:bCs/>
-          <w:color w:val="7F0055"/>
+          <w:color w:val="FF0000"/>
           <w:sz w:val="20"/>
           <w:szCs w:val="20"/>
         </w:rPr>
@@ -705,36 +626,19 @@
       <w:r>
         <w:rPr>
           <w:rFonts w:ascii="Consolas" w:hAnsi="Consolas" w:cs="Consolas"/>
-          <w:color w:val="000000"/>
-          <w:sz w:val="20"/>
-          <w:szCs w:val="20"/>
-        </w:rPr>
-        <w:t xml:space="preserve"> </w:t>
-      </w:r>
-      <w:r>
-        <w:rPr>
-          <w:rFonts w:ascii="Consolas" w:hAnsi="Consolas" w:cs="Consolas"/>
-          <w:color w:val="6A3E3E"/>
-          <w:sz w:val="20"/>
-          <w:szCs w:val="20"/>
-        </w:rPr>
-        <w:t>a</w:t>
-      </w:r>
-      <w:r>
-        <w:rPr>
-          <w:rFonts w:ascii="Consolas" w:hAnsi="Consolas" w:cs="Consolas"/>
-          <w:color w:val="000000"/>
-          <w:sz w:val="20"/>
-          <w:szCs w:val="20"/>
-        </w:rPr>
-        <w:t xml:space="preserve"> = </w:t>
+          <w:b/>
+          <w:color w:val="FF0000"/>
+          <w:sz w:val="20"/>
+          <w:szCs w:val="20"/>
+        </w:rPr>
+        <w:t xml:space="preserve"> a = </w:t>
       </w:r>
       <w:r>
         <w:rPr>
           <w:rFonts w:ascii="Consolas" w:hAnsi="Consolas" w:cs="Consolas"/>
           <w:b/>
           <w:bCs/>
-          <w:color w:val="7F0055"/>
+          <w:color w:val="FF0000"/>
           <w:sz w:val="20"/>
           <w:szCs w:val="20"/>
         </w:rPr>
@@ -743,7 +647,8 @@
       <w:r>
         <w:rPr>
           <w:rFonts w:ascii="Consolas" w:hAnsi="Consolas" w:cs="Consolas"/>
-          <w:color w:val="000000"/>
+          <w:b/>
+          <w:color w:val="FF0000"/>
           <w:sz w:val="20"/>
           <w:szCs w:val="20"/>
         </w:rPr>
@@ -759,6 +664,8 @@
         <w:ind w:left="1440" w:firstLine="720"/>
         <w:rPr>
           <w:rFonts w:ascii="Consolas" w:hAnsi="Consolas" w:cs="Consolas"/>
+          <w:b/>
+          <w:color w:val="FF0000"/>
           <w:sz w:val="20"/>
           <w:szCs w:val="20"/>
         </w:rPr>
@@ -770,7 +677,7 @@
           <w:rFonts w:ascii="Consolas" w:hAnsi="Consolas" w:cs="Consolas"/>
           <w:b/>
           <w:bCs/>
-          <w:color w:val="7F0055"/>
+          <w:color w:val="FF0000"/>
           <w:sz w:val="20"/>
           <w:szCs w:val="20"/>
         </w:rPr>
@@ -781,36 +688,19 @@
       <w:r>
         <w:rPr>
           <w:rFonts w:ascii="Consolas" w:hAnsi="Consolas" w:cs="Consolas"/>
-          <w:color w:val="000000"/>
-          <w:sz w:val="20"/>
-          <w:szCs w:val="20"/>
-        </w:rPr>
-        <w:t xml:space="preserve"> </w:t>
-      </w:r>
-      <w:r>
-        <w:rPr>
-          <w:rFonts w:ascii="Consolas" w:hAnsi="Consolas" w:cs="Consolas"/>
-          <w:color w:val="6A3E3E"/>
-          <w:sz w:val="20"/>
-          <w:szCs w:val="20"/>
-        </w:rPr>
-        <w:t>b</w:t>
-      </w:r>
-      <w:r>
-        <w:rPr>
-          <w:rFonts w:ascii="Consolas" w:hAnsi="Consolas" w:cs="Consolas"/>
-          <w:color w:val="000000"/>
-          <w:sz w:val="20"/>
-          <w:szCs w:val="20"/>
-        </w:rPr>
-        <w:t xml:space="preserve"> = </w:t>
+          <w:b/>
+          <w:color w:val="FF0000"/>
+          <w:sz w:val="20"/>
+          <w:szCs w:val="20"/>
+        </w:rPr>
+        <w:t xml:space="preserve"> b = </w:t>
       </w:r>
       <w:r>
         <w:rPr>
           <w:rFonts w:ascii="Consolas" w:hAnsi="Consolas" w:cs="Consolas"/>
           <w:b/>
           <w:bCs/>
-          <w:color w:val="7F0055"/>
+          <w:color w:val="FF0000"/>
           <w:sz w:val="20"/>
           <w:szCs w:val="20"/>
         </w:rPr>
@@ -819,7 +709,8 @@
       <w:r>
         <w:rPr>
           <w:rFonts w:ascii="Consolas" w:hAnsi="Consolas" w:cs="Consolas"/>
-          <w:color w:val="000000"/>
+          <w:b/>
+          <w:color w:val="FF0000"/>
           <w:sz w:val="20"/>
           <w:szCs w:val="20"/>
         </w:rPr>
@@ -1236,6 +1127,8 @@
         <w:spacing w:before="100" w:beforeAutospacing="1" w:after="100" w:afterAutospacing="1" w:line="240" w:lineRule="auto"/>
         <w:rPr>
           <w:rFonts w:ascii="Times New Roman" w:eastAsia="Times New Roman" w:hAnsi="Times New Roman" w:cs="Times New Roman"/>
+          <w:b/>
+          <w:color w:val="FF0000"/>
           <w:sz w:val="24"/>
           <w:szCs w:val="24"/>
           <w:lang w:val="en"/>
@@ -1284,6 +1177,8 @@
       <w:r>
         <w:rPr>
           <w:rFonts w:ascii="Times New Roman" w:eastAsia="Times New Roman" w:hAnsi="Times New Roman" w:cs="Times New Roman"/>
+          <w:b/>
+          <w:color w:val="FF0000"/>
           <w:sz w:val="24"/>
           <w:szCs w:val="24"/>
           <w:lang w:val="en"/>
@@ -1300,6 +1195,8 @@
         <w:spacing w:before="100" w:beforeAutospacing="1" w:after="100" w:afterAutospacing="1" w:line="240" w:lineRule="auto"/>
         <w:rPr>
           <w:rFonts w:ascii="Times New Roman" w:eastAsia="Times New Roman" w:hAnsi="Times New Roman" w:cs="Times New Roman"/>
+          <w:b/>
+          <w:color w:val="FF0000"/>
           <w:sz w:val="24"/>
           <w:szCs w:val="24"/>
           <w:lang w:val="en"/>
@@ -1348,6 +1245,8 @@
       <w:r>
         <w:rPr>
           <w:rFonts w:ascii="Times New Roman" w:eastAsia="Times New Roman" w:hAnsi="Times New Roman" w:cs="Times New Roman"/>
+          <w:b/>
+          <w:color w:val="FF0000"/>
           <w:sz w:val="24"/>
           <w:szCs w:val="24"/>
           <w:lang w:val="en"/>
@@ -1412,12 +1311,26 @@
       <w:r>
         <w:rPr>
           <w:rFonts w:ascii="Times New Roman" w:eastAsia="Times New Roman" w:hAnsi="Times New Roman" w:cs="Times New Roman"/>
-          <w:sz w:val="24"/>
-          <w:szCs w:val="24"/>
-          <w:lang w:val="en"/>
-        </w:rPr>
-        <w:t xml:space="preserve">prints: 5bc </w:t>
-      </w:r>
+          <w:b/>
+          <w:color w:val="FF0000"/>
+          <w:sz w:val="24"/>
+          <w:szCs w:val="24"/>
+          <w:lang w:val="en"/>
+        </w:rPr>
+        <w:t>prints: 5bc</w:t>
+      </w:r>
+      <w:r>
+        <w:rPr>
+          <w:rFonts w:ascii="Times New Roman" w:eastAsia="Times New Roman" w:hAnsi="Times New Roman" w:cs="Times New Roman"/>
+          <w:color w:val="FF0000"/>
+          <w:sz w:val="24"/>
+          <w:szCs w:val="24"/>
+          <w:lang w:val="en"/>
+        </w:rPr>
+        <w:t xml:space="preserve"> </w:t>
+      </w:r>
+      <w:bookmarkStart w:id="0" w:name="_GoBack"/>
+      <w:bookmarkEnd w:id="0"/>
     </w:p>
     <w:p>
       <w:pPr>
@@ -1428,6 +1341,8 @@
         <w:spacing w:before="100" w:beforeAutospacing="1" w:after="100" w:afterAutospacing="1" w:line="240" w:lineRule="auto"/>
         <w:rPr>
           <w:rFonts w:ascii="Times New Roman" w:eastAsia="Times New Roman" w:hAnsi="Times New Roman" w:cs="Times New Roman"/>
+          <w:b/>
+          <w:color w:val="FF0000"/>
           <w:sz w:val="24"/>
           <w:szCs w:val="24"/>
           <w:lang w:val="en"/>
@@ -1476,6 +1391,8 @@
       <w:r>
         <w:rPr>
           <w:rFonts w:ascii="Times New Roman" w:eastAsia="Times New Roman" w:hAnsi="Times New Roman" w:cs="Times New Roman"/>
+          <w:b/>
+          <w:color w:val="FF0000"/>
           <w:sz w:val="24"/>
           <w:szCs w:val="24"/>
           <w:lang w:val="en"/>
@@ -1492,6 +1409,8 @@
         <w:spacing w:before="100" w:beforeAutospacing="1" w:after="100" w:afterAutospacing="1" w:line="240" w:lineRule="auto"/>
         <w:rPr>
           <w:rFonts w:ascii="Times New Roman" w:eastAsia="Times New Roman" w:hAnsi="Times New Roman" w:cs="Times New Roman"/>
+          <w:b/>
+          <w:color w:val="FF0000"/>
           <w:sz w:val="24"/>
           <w:szCs w:val="24"/>
           <w:lang w:val="en"/>
@@ -1540,6 +1459,8 @@
       <w:r>
         <w:rPr>
           <w:rFonts w:ascii="Times New Roman" w:eastAsia="Times New Roman" w:hAnsi="Times New Roman" w:cs="Times New Roman"/>
+          <w:b/>
+          <w:color w:val="FF0000"/>
           <w:sz w:val="24"/>
           <w:szCs w:val="24"/>
           <w:lang w:val="en"/>
@@ -2256,18 +2177,7 @@
           <w:szCs w:val="24"/>
           <w:lang w:val="en"/>
         </w:rPr>
-        <w:t>Java uses two's complement to represent the various forms of integers</w:t>
-      </w:r>
-      <w:r>
-        <w:rPr>
-          <w:rFonts w:ascii="Times New Roman" w:eastAsia="Times New Roman" w:hAnsi="Times New Roman" w:cs="Times New Roman"/>
-          <w:b/>
-          <w:color w:val="FF0000"/>
-          <w:sz w:val="24"/>
-          <w:szCs w:val="24"/>
-          <w:lang w:val="en"/>
-        </w:rPr>
-        <w:t xml:space="preserve"> and </w:t>
+        <w:t xml:space="preserve">Java uses two's complement to represent the various forms of integers and </w:t>
       </w:r>
       <w:r>
         <w:rPr>
@@ -2728,8 +2638,6 @@
         </w:rPr>
         <w:tab/>
       </w:r>
-      <w:bookmarkStart w:id="0" w:name="_GoBack"/>
-      <w:bookmarkEnd w:id="0"/>
       <w:r>
         <w:rPr>
           <w:rFonts w:ascii="Times New Roman" w:eastAsia="Times New Roman" w:hAnsi="Times New Roman" w:cs="Times New Roman"/>
@@ -2962,15 +2870,6 @@
           <w:szCs w:val="20"/>
         </w:rPr>
         <w:tab/>
-      </w:r>
-      <w:r>
-        <w:rPr>
-          <w:rFonts w:ascii="Consolas" w:hAnsi="Consolas" w:cs="Consolas"/>
-          <w:b/>
-          <w:color w:val="FF0000"/>
-          <w:sz w:val="20"/>
-          <w:szCs w:val="20"/>
-        </w:rPr>
         <w:t>prints the original result</w:t>
       </w:r>
     </w:p>
@@ -3051,26 +2950,7 @@
           <w:szCs w:val="20"/>
         </w:rPr>
         <w:tab/>
-      </w:r>
-      <w:r>
-        <w:rPr>
-          <w:rFonts w:ascii="Consolas" w:hAnsi="Consolas" w:cs="Consolas"/>
-          <w:b/>
-          <w:color w:val="FF0000"/>
-          <w:sz w:val="20"/>
-          <w:szCs w:val="20"/>
-        </w:rPr>
-        <w:t>prints the original result</w:t>
-      </w:r>
-      <w:r>
-        <w:rPr>
-          <w:rFonts w:ascii="Consolas" w:hAnsi="Consolas" w:cs="Consolas"/>
-          <w:b/>
-          <w:color w:val="FF0000"/>
-          <w:sz w:val="20"/>
-          <w:szCs w:val="20"/>
-        </w:rPr>
-        <w:t xml:space="preserve"> (adding 1 integer value)</w:t>
+        <w:t>prints the original result (adding 1 integer value)</w:t>
       </w:r>
     </w:p>
     <w:p>
@@ -3429,16 +3309,6 @@
           <w:lang w:val="en"/>
         </w:rPr>
         <w:tab/>
-      </w:r>
-      <w:r>
-        <w:rPr>
-          <w:rFonts w:ascii="Times New Roman" w:eastAsia="Times New Roman" w:hAnsi="Times New Roman" w:cs="Times New Roman"/>
-          <w:b/>
-          <w:color w:val="FF0000"/>
-          <w:sz w:val="24"/>
-          <w:szCs w:val="24"/>
-          <w:lang w:val="en"/>
-        </w:rPr>
         <w:t xml:space="preserve">prints the result </w:t>
       </w:r>
       <w:proofErr w:type="gramStart"/>
@@ -3531,13 +3401,7 @@
         <w:rPr>
           <w:lang w:val="en"/>
         </w:rPr>
-        <w:t xml:space="preserve">20. </w:t>
-      </w:r>
-      <w:r>
-        <w:rPr>
-          <w:lang w:val="en"/>
-        </w:rPr>
-        <w:t xml:space="preserve">Write a program </w:t>
+        <w:t xml:space="preserve">20. Write a program </w:t>
       </w:r>
       <w:hyperlink r:id="rId5" w:history="1">
         <w:r>

</xml_diff>